<commit_message>
06. Thinking In React - 80%
</commit_message>
<xml_diff>
--- a/06. Thinking In React/Notes.docx
+++ b/06. Thinking In React/Notes.docx
@@ -733,7 +733,7 @@
           <wp:inline distT="0" distB="0" distL="0" distR="0" wp14:anchorId="470BAD77" wp14:editId="260A8154">
             <wp:extent cx="5077534" cy="2657846"/>
             <wp:effectExtent l="0" t="0" r="8890" b="9525"/>
-            <wp:docPr id="75613546" name="Picture 1"/>
+            <wp:docPr id="75613546" name="Picture 1" descr="A screen shot of a computer program&#10;&#10;Description automatically generated"/>
             <wp:cNvGraphicFramePr>
               <a:graphicFrameLocks xmlns:a="http://schemas.openxmlformats.org/drawingml/2006/main" noChangeAspect="1"/>
             </wp:cNvGraphicFramePr>
@@ -741,7 +741,7 @@
               <a:graphicData uri="http://schemas.openxmlformats.org/drawingml/2006/picture">
                 <pic:pic xmlns:pic="http://schemas.openxmlformats.org/drawingml/2006/picture">
                   <pic:nvPicPr>
-                    <pic:cNvPr id="75613546" name=""/>
+                    <pic:cNvPr id="75613546" name="Picture 1" descr="A screen shot of a computer program&#10;&#10;Description automatically generated"/>
                     <pic:cNvPicPr/>
                   </pic:nvPicPr>
                   <pic:blipFill>
@@ -767,6 +767,358 @@
       </w:r>
       <w:r>
         <w:t xml:space="preserve"> </w:t>
+      </w:r>
+    </w:p>
+    <w:p/>
+    <w:p/>
+    <w:p/>
+    <w:p>
+      <w:pPr>
+        <w:pStyle w:val="Heading1"/>
+      </w:pPr>
+      <w:r>
+        <w:lastRenderedPageBreak/>
+        <w:t>Props as an API</w:t>
+      </w:r>
+    </w:p>
+    <w:p>
+      <w:pPr>
+        <w:pStyle w:val="ListParagraph"/>
+        <w:numPr>
+          <w:ilvl w:val="0"/>
+          <w:numId w:val="1"/>
+        </w:numPr>
+      </w:pPr>
+      <w:r>
+        <w:t>In our situation, with small apps, we are the Consumers and the Creators</w:t>
+      </w:r>
+    </w:p>
+    <w:p>
+      <w:pPr>
+        <w:pStyle w:val="ListParagraph"/>
+        <w:numPr>
+          <w:ilvl w:val="0"/>
+          <w:numId w:val="1"/>
+        </w:numPr>
+      </w:pPr>
+      <w:r>
+        <w:t>In a big application, the Creator of the Component might not also be the Consumer of the COmponent</w:t>
+      </w:r>
+    </w:p>
+    <w:p>
+      <w:pPr>
+        <w:pStyle w:val="ListParagraph"/>
+        <w:numPr>
+          <w:ilvl w:val="0"/>
+          <w:numId w:val="1"/>
+        </w:numPr>
+      </w:pPr>
+      <w:r>
+        <w:t>There are 2 types of Component USERS</w:t>
+      </w:r>
+    </w:p>
+    <w:p>
+      <w:pPr>
+        <w:pStyle w:val="Heading3"/>
+      </w:pPr>
+      <w:r>
+        <w:t>Component Consumer</w:t>
+      </w:r>
+    </w:p>
+    <w:p>
+      <w:pPr>
+        <w:pStyle w:val="ListParagraph"/>
+        <w:numPr>
+          <w:ilvl w:val="0"/>
+          <w:numId w:val="1"/>
+        </w:numPr>
+      </w:pPr>
+      <w:r>
+        <w:t>This is the user that will use the already created component</w:t>
+      </w:r>
+      <w:r>
+        <w:t xml:space="preserve"> using an APP</w:t>
+      </w:r>
+    </w:p>
+    <w:p>
+      <w:pPr>
+        <w:pStyle w:val="ListParagraph"/>
+        <w:numPr>
+          <w:ilvl w:val="0"/>
+          <w:numId w:val="1"/>
+        </w:numPr>
+      </w:pPr>
+      <w:r>
+        <w:t>He is using the Component and it’s props as an API</w:t>
+      </w:r>
+    </w:p>
+    <w:p>
+      <w:pPr>
+        <w:pStyle w:val="Heading3"/>
+      </w:pPr>
+      <w:r>
+        <w:t>Component Creator</w:t>
+      </w:r>
+    </w:p>
+    <w:p>
+      <w:pPr>
+        <w:pStyle w:val="ListParagraph"/>
+        <w:numPr>
+          <w:ilvl w:val="0"/>
+          <w:numId w:val="1"/>
+        </w:numPr>
+      </w:pPr>
+      <w:r>
+        <w:t>The Creator is the designer of the component</w:t>
+      </w:r>
+    </w:p>
+    <w:p>
+      <w:pPr>
+        <w:pStyle w:val="ListParagraph"/>
+        <w:numPr>
+          <w:ilvl w:val="0"/>
+          <w:numId w:val="1"/>
+        </w:numPr>
+      </w:pPr>
+      <w:r>
+        <w:t>He needs to think and design the props and the logic so that every consumer can use the component</w:t>
+      </w:r>
+    </w:p>
+    <w:p>
+      <w:pPr>
+        <w:pStyle w:val="ListParagraph"/>
+        <w:numPr>
+          <w:ilvl w:val="0"/>
+          <w:numId w:val="1"/>
+        </w:numPr>
+      </w:pPr>
+      <w:r>
+        <w:t>He needs to make the component highly reusable</w:t>
+      </w:r>
+    </w:p>
+    <w:p>
+      <w:pPr>
+        <w:pStyle w:val="ListParagraph"/>
+        <w:numPr>
+          <w:ilvl w:val="0"/>
+          <w:numId w:val="1"/>
+        </w:numPr>
+      </w:pPr>
+      <w:r>
+        <w:t>For the PROPS API</w:t>
+      </w:r>
+    </w:p>
+    <w:p>
+      <w:pPr>
+        <w:pStyle w:val="ListParagraph"/>
+        <w:numPr>
+          <w:ilvl w:val="1"/>
+          <w:numId w:val="1"/>
+        </w:numPr>
+      </w:pPr>
+      <w:r>
+        <w:t>You need to find the right balance between to many Props or to little Props</w:t>
+      </w:r>
+    </w:p>
+    <w:p/>
+    <w:p/>
+    <w:p>
+      <w:pPr>
+        <w:pStyle w:val="Heading1"/>
+      </w:pPr>
+      <w:r>
+        <w:t>PropTYpes</w:t>
+      </w:r>
+      <w:r>
+        <w:t xml:space="preserve"> – not used anymore since we use TS</w:t>
+      </w:r>
+    </w:p>
+    <w:p>
+      <w:pPr>
+        <w:pStyle w:val="ListParagraph"/>
+        <w:numPr>
+          <w:ilvl w:val="0"/>
+          <w:numId w:val="1"/>
+        </w:numPr>
+      </w:pPr>
+      <w:r>
+        <w:t xml:space="preserve">With PropTypes we can define what type of prop are we expecting the </w:t>
+      </w:r>
+      <w:r>
+        <w:rPr>
+          <w:b/>
+          <w:bCs/>
+        </w:rPr>
+        <w:t xml:space="preserve">CONSUMER </w:t>
+      </w:r>
+      <w:r>
+        <w:t xml:space="preserve"> to pass into our Prop API</w:t>
+      </w:r>
+    </w:p>
+    <w:p>
+      <w:pPr>
+        <w:pStyle w:val="ListParagraph"/>
+        <w:numPr>
+          <w:ilvl w:val="0"/>
+          <w:numId w:val="1"/>
+        </w:numPr>
+      </w:pPr>
+      <w:r>
+        <w:t>We define the PropTypes</w:t>
+      </w:r>
+    </w:p>
+    <w:p>
+      <w:pPr>
+        <w:pStyle w:val="ListParagraph"/>
+        <w:numPr>
+          <w:ilvl w:val="0"/>
+          <w:numId w:val="1"/>
+        </w:numPr>
+      </w:pPr>
+      <w:r>
+        <w:drawing>
+          <wp:inline distT="0" distB="0" distL="0" distR="0" wp14:anchorId="59B01005" wp14:editId="4485F877">
+            <wp:extent cx="4174067" cy="2544130"/>
+            <wp:effectExtent l="0" t="0" r="0" b="0"/>
+            <wp:docPr id="136535985" name="Picture 1" descr="A screen shot of a computer&#10;&#10;Description automatically generated"/>
+            <wp:cNvGraphicFramePr>
+              <a:graphicFrameLocks xmlns:a="http://schemas.openxmlformats.org/drawingml/2006/main" noChangeAspect="1"/>
+            </wp:cNvGraphicFramePr>
+            <a:graphic xmlns:a="http://schemas.openxmlformats.org/drawingml/2006/main">
+              <a:graphicData uri="http://schemas.openxmlformats.org/drawingml/2006/picture">
+                <pic:pic xmlns:pic="http://schemas.openxmlformats.org/drawingml/2006/picture">
+                  <pic:nvPicPr>
+                    <pic:cNvPr id="136535985" name="Picture 1" descr="A screen shot of a computer&#10;&#10;Description automatically generated"/>
+                    <pic:cNvPicPr/>
+                  </pic:nvPicPr>
+                  <pic:blipFill>
+                    <a:blip r:embed="rId7"/>
+                    <a:stretch>
+                      <a:fillRect/>
+                    </a:stretch>
+                  </pic:blipFill>
+                  <pic:spPr>
+                    <a:xfrm>
+                      <a:off x="0" y="0"/>
+                      <a:ext cx="4180719" cy="2548185"/>
+                    </a:xfrm>
+                    <a:prstGeom prst="rect">
+                      <a:avLst/>
+                    </a:prstGeom>
+                  </pic:spPr>
+                </pic:pic>
+              </a:graphicData>
+            </a:graphic>
+          </wp:inline>
+        </w:drawing>
+      </w:r>
+    </w:p>
+    <w:p>
+      <w:pPr>
+        <w:pStyle w:val="ListParagraph"/>
+        <w:numPr>
+          <w:ilvl w:val="0"/>
+          <w:numId w:val="1"/>
+        </w:numPr>
+      </w:pPr>
+      <w:r>
+        <w:t>-</w:t>
+      </w:r>
+    </w:p>
+    <w:p>
+      <w:r>
+        <w:t>\</w:t>
+      </w:r>
+    </w:p>
+    <w:p>
+      <w:pPr>
+        <w:pStyle w:val="ListParagraph"/>
+        <w:numPr>
+          <w:ilvl w:val="0"/>
+          <w:numId w:val="1"/>
+        </w:numPr>
+      </w:pPr>
+      <w:r>
+        <w:lastRenderedPageBreak/>
+        <w:t>Based on these PropTypes, if the user passes something different, the REACT will throw an error in the console</w:t>
+      </w:r>
+    </w:p>
+    <w:p>
+      <w:r>
+        <w:drawing>
+          <wp:inline distT="0" distB="0" distL="0" distR="0" wp14:anchorId="614C3A78" wp14:editId="446BEF73">
+            <wp:extent cx="5048955" cy="323895"/>
+            <wp:effectExtent l="0" t="0" r="0" b="0"/>
+            <wp:docPr id="23429223" name="Picture 1"/>
+            <wp:cNvGraphicFramePr>
+              <a:graphicFrameLocks xmlns:a="http://schemas.openxmlformats.org/drawingml/2006/main" noChangeAspect="1"/>
+            </wp:cNvGraphicFramePr>
+            <a:graphic xmlns:a="http://schemas.openxmlformats.org/drawingml/2006/main">
+              <a:graphicData uri="http://schemas.openxmlformats.org/drawingml/2006/picture">
+                <pic:pic xmlns:pic="http://schemas.openxmlformats.org/drawingml/2006/picture">
+                  <pic:nvPicPr>
+                    <pic:cNvPr id="23429223" name=""/>
+                    <pic:cNvPicPr/>
+                  </pic:nvPicPr>
+                  <pic:blipFill>
+                    <a:blip r:embed="rId8"/>
+                    <a:stretch>
+                      <a:fillRect/>
+                    </a:stretch>
+                  </pic:blipFill>
+                  <pic:spPr>
+                    <a:xfrm>
+                      <a:off x="0" y="0"/>
+                      <a:ext cx="5048955" cy="323895"/>
+                    </a:xfrm>
+                    <a:prstGeom prst="rect">
+                      <a:avLst/>
+                    </a:prstGeom>
+                  </pic:spPr>
+                </pic:pic>
+              </a:graphicData>
+            </a:graphic>
+          </wp:inline>
+        </w:drawing>
+      </w:r>
+    </w:p>
+    <w:p>
+      <w:r>
+        <w:drawing>
+          <wp:inline distT="0" distB="0" distL="0" distR="0" wp14:anchorId="24C9778F" wp14:editId="3E8C6EA7">
+            <wp:extent cx="5943600" cy="2492375"/>
+            <wp:effectExtent l="0" t="0" r="0" b="0"/>
+            <wp:docPr id="1659616599" name="Picture 1" descr="A screenshot of a computer program&#10;&#10;Description automatically generated"/>
+            <wp:cNvGraphicFramePr>
+              <a:graphicFrameLocks xmlns:a="http://schemas.openxmlformats.org/drawingml/2006/main" noChangeAspect="1"/>
+            </wp:cNvGraphicFramePr>
+            <a:graphic xmlns:a="http://schemas.openxmlformats.org/drawingml/2006/main">
+              <a:graphicData uri="http://schemas.openxmlformats.org/drawingml/2006/picture">
+                <pic:pic xmlns:pic="http://schemas.openxmlformats.org/drawingml/2006/picture">
+                  <pic:nvPicPr>
+                    <pic:cNvPr id="1659616599" name="Picture 1" descr="A screenshot of a computer program&#10;&#10;Description automatically generated"/>
+                    <pic:cNvPicPr/>
+                  </pic:nvPicPr>
+                  <pic:blipFill>
+                    <a:blip r:embed="rId9"/>
+                    <a:stretch>
+                      <a:fillRect/>
+                    </a:stretch>
+                  </pic:blipFill>
+                  <pic:spPr>
+                    <a:xfrm>
+                      <a:off x="0" y="0"/>
+                      <a:ext cx="5943600" cy="2492375"/>
+                    </a:xfrm>
+                    <a:prstGeom prst="rect">
+                      <a:avLst/>
+                    </a:prstGeom>
+                  </pic:spPr>
+                </pic:pic>
+              </a:graphicData>
+            </a:graphic>
+          </wp:inline>
+        </w:drawing>
       </w:r>
     </w:p>
     <w:sectPr>

</xml_diff>